<commit_message>
Update master doc to reflect second meeting
</commit_message>
<xml_diff>
--- a/docs/Master Document Sprint 1.docx
+++ b/docs/Master Document Sprint 1.docx
@@ -2184,13 +2184,7 @@
     </w:p>
     <w:p>
       <w:r>
-        <w:t>T</w:t>
-      </w:r>
-      <w:r>
-        <w:t>he following</w:t>
-      </w:r>
-      <w:r>
-        <w:t xml:space="preserve"> standards apply to the quality of the code itself rather than the quality of the product, which is handled separately. This section will be relevant to the client if they would like us to maintain the product in the future, or would like another actor to maintain the product.</w:t>
+        <w:t>The following standards apply to the quality of the code itself rather than the quality of the product, which is handled separately. This section will be relevant to the client if they would like us to maintain the product in the future, or would like another actor to maintain the product.</w:t>
       </w:r>
     </w:p>
     <w:p>
@@ -2210,19 +2204,7 @@
         <w:rPr>
           <w:i/>
         </w:rPr>
-        <w:t>“</w:t>
-      </w:r>
-      <w:r>
-        <w:rPr>
-          <w:i/>
-        </w:rPr>
-        <w:t>ISO/IEC/IEEE 12207:2017</w:t>
-      </w:r>
-      <w:r>
-        <w:rPr>
-          <w:i/>
-        </w:rPr>
-        <w:t xml:space="preserve"> Systems and software engineering — Software life cycle processes”</w:t>
+        <w:t>“ISO/IEC/IEEE 12207:2017 Systems and software engineering — Software life cycle processes”</w:t>
       </w:r>
       <w:r>
         <w:t xml:space="preserve"> for the foreseeable scope of this project.</w:t>
@@ -2271,13 +2253,7 @@
     </w:p>
     <w:p>
       <w:r>
-        <w:t xml:space="preserve">By following these standards, we also hope to improve our ability to upscale the product </w:t>
-      </w:r>
-      <w:r>
-        <w:t>with new features</w:t>
-      </w:r>
-      <w:r>
-        <w:t xml:space="preserve"> at the client’s request.</w:t>
+        <w:t>By following these standards, we also hope to improve our ability to upscale the product with new features at the client’s request.</w:t>
       </w:r>
     </w:p>
     <w:p>
@@ -2470,10 +2446,7 @@
     </w:tbl>
     <w:p/>
     <w:p/>
-    <w:p>
-      <w:bookmarkStart w:id="20" w:name="_GoBack"/>
-      <w:bookmarkEnd w:id="20"/>
-    </w:p>
+    <w:p/>
     <w:p>
       <w:pPr>
         <w:pStyle w:val="Heading2"/>
@@ -2526,13 +2499,7 @@
     </w:p>
     <w:p>
       <w:r>
-        <w:t>“</w:t>
-      </w:r>
-      <w:r>
-        <w:t>Acme Entertainment have commissioned a prototype movie database, however they want to review and update this application so it can be used across all the major digital platforms. They require a Multi-Platform Report on the merits of the two design options currently used; adaptive and responsive. Your team must choose the best option and rework the prototype; this modified version is to be presented at the Sprint One assessment point by the first Scrum Master. The development or migration of the movie database can be hosted on the cloud or suitable local server. Ensure your Lecturer is advised on this decision. Conduct and record suitable testing of the completed sprint one development, include this information in the Testing Plan.</w:t>
-      </w:r>
-      <w:r>
-        <w:t>”</w:t>
+        <w:t>“Acme Entertainment have commissioned a prototype movie database, however they want to review and update this application so it can be used across all the major digital platforms. They require a Multi-Platform Report on the merits of the two design options currently used; adaptive and responsive. Your team must choose the best option and rework the prototype; this modified version is to be presented at the Sprint One assessment point by the first Scrum Master. The development or migration of the movie database can be hosted on the cloud or suitable local server. Ensure your Lecturer is advised on this decision. Conduct and record suitable testing of the completed sprint one development, include this information in the Testing Plan.”</w:t>
       </w:r>
     </w:p>
     <w:p>
@@ -2546,6 +2513,127 @@
       <w:proofErr w:type="spellEnd"/>
       <w:r>
         <w:t>, Acme has expressed interest in our movie database program prototype. For the first sprint of this project we will be adapting our previously made prototype to work with our choice of responsive or adaptive layout technology, and present this new version to the client for review. Further requirements will be discussed on completion of this first phase.</w:t>
+      </w:r>
+      <w:bookmarkStart w:id="20" w:name="_GoBack"/>
+      <w:bookmarkEnd w:id="20"/>
+    </w:p>
+    <w:p>
+      <w:pPr>
+        <w:pStyle w:val="Heading1"/>
+      </w:pPr>
+      <w:r>
+        <w:t>Meeting summary nov 8</w:t>
+      </w:r>
+    </w:p>
+    <w:p>
+      <w:r>
+        <w:t>A second meeting was held on November 8. We discussed the following topics:</w:t>
+      </w:r>
+    </w:p>
+    <w:p>
+      <w:pPr>
+        <w:pStyle w:val="ListParagraph"/>
+        <w:numPr>
+          <w:ilvl w:val="0"/>
+          <w:numId w:val="5"/>
+        </w:numPr>
+      </w:pPr>
+      <w:r>
+        <w:t>Code modularity</w:t>
+      </w:r>
+    </w:p>
+    <w:p>
+      <w:pPr>
+        <w:pStyle w:val="ListParagraph"/>
+        <w:numPr>
+          <w:ilvl w:val="0"/>
+          <w:numId w:val="5"/>
+        </w:numPr>
+      </w:pPr>
+      <w:r>
+        <w:t>Extensibility of the program</w:t>
+      </w:r>
+    </w:p>
+    <w:p>
+      <w:pPr>
+        <w:pStyle w:val="ListParagraph"/>
+        <w:numPr>
+          <w:ilvl w:val="0"/>
+          <w:numId w:val="5"/>
+        </w:numPr>
+      </w:pPr>
+      <w:r>
+        <w:t>Commenting practice</w:t>
+      </w:r>
+    </w:p>
+    <w:p>
+      <w:pPr>
+        <w:pStyle w:val="ListParagraph"/>
+        <w:numPr>
+          <w:ilvl w:val="0"/>
+          <w:numId w:val="5"/>
+        </w:numPr>
+      </w:pPr>
+      <w:r>
+        <w:lastRenderedPageBreak/>
+        <w:t>Version control</w:t>
+      </w:r>
+    </w:p>
+    <w:p>
+      <w:pPr>
+        <w:pStyle w:val="ListParagraph"/>
+        <w:numPr>
+          <w:ilvl w:val="0"/>
+          <w:numId w:val="5"/>
+        </w:numPr>
+      </w:pPr>
+      <w:r>
+        <w:t>Efforts to ensure future maintainability</w:t>
+      </w:r>
+    </w:p>
+    <w:p/>
+    <w:p>
+      <w:pPr>
+        <w:pStyle w:val="Heading2"/>
+      </w:pPr>
+      <w:r>
+        <w:t>Code for modularity</w:t>
+      </w:r>
+    </w:p>
+    <w:p>
+      <w:r>
+        <w:t>We discussed how the program can be made modular during development by ensuring individual components can be easily decoupled from each other and used individually. We concluded that modularity is not necessarily a major concern, but we will keep avenues open by keeping an eye on coupling between modules, in case requirements change in the future.</w:t>
+      </w:r>
+    </w:p>
+    <w:p>
+      <w:pPr>
+        <w:pStyle w:val="Heading2"/>
+      </w:pPr>
+      <w:r>
+        <w:t>Extensibility</w:t>
+      </w:r>
+    </w:p>
+    <w:p>
+      <w:r>
+        <w:t xml:space="preserve">We discussed extensibility in our program. We concluded that the use of responsive technology would aid extensibility by allowing elements to be added and removed easily without upsetting the UI design. </w:t>
+      </w:r>
+    </w:p>
+    <w:p>
+      <w:pPr>
+        <w:pStyle w:val="Heading2"/>
+      </w:pPr>
+      <w:r>
+        <w:t>Comments, version control and future code maintainence</w:t>
+      </w:r>
+    </w:p>
+    <w:p>
+      <w:r>
+        <w:t>We discussed the role of comments in ensuring the maintainability of our code. We resolved to provide proper comments for all PHP code in the program. Markup code in HTML and CSS will only be commented when particularly hard to understand.</w:t>
+      </w:r>
+    </w:p>
+    <w:p>
+      <w:r>
+        <w:t>We will control versions by creating a copy of the source files at each milestone. We will store each version on local files, plus a copy will be submitted to cloud storage at the Blackboard website.</w:t>
       </w:r>
     </w:p>
     <w:p/>
@@ -2627,14 +2715,27 @@
       <w:pPr>
         <w:pStyle w:val="Caption"/>
       </w:pPr>
-      <w:fldSimple w:instr=" SEQ Figure \* ARABIC ">
-        <w:r>
-          <w:rPr>
-            <w:noProof/>
-          </w:rPr>
-          <w:t>1</w:t>
-        </w:r>
-      </w:fldSimple>
+      <w:r>
+        <w:fldChar w:fldCharType="begin"/>
+      </w:r>
+      <w:r>
+        <w:instrText xml:space="preserve"> SEQ Figure \* ARABIC </w:instrText>
+      </w:r>
+      <w:r>
+        <w:fldChar w:fldCharType="separate"/>
+      </w:r>
+      <w:r>
+        <w:rPr>
+          <w:noProof/>
+        </w:rPr>
+        <w:t>1</w:t>
+      </w:r>
+      <w:r>
+        <w:rPr>
+          <w:noProof/>
+        </w:rPr>
+        <w:fldChar w:fldCharType="end"/>
+      </w:r>
       <w:r>
         <w:t>. Original styling for Graph</w:t>
       </w:r>
@@ -2688,14 +2789,27 @@
       <w:pPr>
         <w:pStyle w:val="Caption"/>
       </w:pPr>
-      <w:fldSimple w:instr=" SEQ Figure \* ARABIC ">
-        <w:r>
-          <w:rPr>
-            <w:noProof/>
-          </w:rPr>
-          <w:t>2</w:t>
-        </w:r>
-      </w:fldSimple>
+      <w:r>
+        <w:fldChar w:fldCharType="begin"/>
+      </w:r>
+      <w:r>
+        <w:instrText xml:space="preserve"> SEQ Figure \* ARABIC </w:instrText>
+      </w:r>
+      <w:r>
+        <w:fldChar w:fldCharType="separate"/>
+      </w:r>
+      <w:r>
+        <w:rPr>
+          <w:noProof/>
+        </w:rPr>
+        <w:t>2</w:t>
+      </w:r>
+      <w:r>
+        <w:rPr>
+          <w:noProof/>
+        </w:rPr>
+        <w:fldChar w:fldCharType="end"/>
+      </w:r>
       <w:r>
         <w:t>. New Styling for Graph</w:t>
       </w:r>
@@ -2765,14 +2879,27 @@
       <w:pPr>
         <w:pStyle w:val="Caption"/>
       </w:pPr>
-      <w:fldSimple w:instr=" SEQ Figure \* ARABIC ">
-        <w:r>
-          <w:rPr>
-            <w:noProof/>
-          </w:rPr>
-          <w:t>3</w:t>
-        </w:r>
-      </w:fldSimple>
+      <w:r>
+        <w:fldChar w:fldCharType="begin"/>
+      </w:r>
+      <w:r>
+        <w:instrText xml:space="preserve"> SEQ Figure \* ARABIC </w:instrText>
+      </w:r>
+      <w:r>
+        <w:fldChar w:fldCharType="separate"/>
+      </w:r>
+      <w:r>
+        <w:rPr>
+          <w:noProof/>
+        </w:rPr>
+        <w:t>3</w:t>
+      </w:r>
+      <w:r>
+        <w:rPr>
+          <w:noProof/>
+        </w:rPr>
+        <w:fldChar w:fldCharType="end"/>
+      </w:r>
       <w:r>
         <w:t>. Original styling for search page</w:t>
       </w:r>
@@ -2826,14 +2953,27 @@
       <w:pPr>
         <w:pStyle w:val="Caption"/>
       </w:pPr>
-      <w:fldSimple w:instr=" SEQ Figure \* ARABIC ">
-        <w:r>
-          <w:rPr>
-            <w:noProof/>
-          </w:rPr>
-          <w:t>4</w:t>
-        </w:r>
-      </w:fldSimple>
+      <w:r>
+        <w:fldChar w:fldCharType="begin"/>
+      </w:r>
+      <w:r>
+        <w:instrText xml:space="preserve"> SEQ Figure \* ARABIC </w:instrText>
+      </w:r>
+      <w:r>
+        <w:fldChar w:fldCharType="separate"/>
+      </w:r>
+      <w:r>
+        <w:rPr>
+          <w:noProof/>
+        </w:rPr>
+        <w:t>4</w:t>
+      </w:r>
+      <w:r>
+        <w:rPr>
+          <w:noProof/>
+        </w:rPr>
+        <w:fldChar w:fldCharType="end"/>
+      </w:r>
       <w:r>
         <w:t>. New styling for search page</w:t>
       </w:r>
@@ -2901,14 +3041,27 @@
       <w:pPr>
         <w:pStyle w:val="Caption"/>
       </w:pPr>
-      <w:fldSimple w:instr=" SEQ Figure \* ARABIC ">
-        <w:r>
-          <w:rPr>
-            <w:noProof/>
-          </w:rPr>
-          <w:t>5</w:t>
-        </w:r>
-      </w:fldSimple>
+      <w:r>
+        <w:fldChar w:fldCharType="begin"/>
+      </w:r>
+      <w:r>
+        <w:instrText xml:space="preserve"> SEQ Figure \* ARABIC </w:instrText>
+      </w:r>
+      <w:r>
+        <w:fldChar w:fldCharType="separate"/>
+      </w:r>
+      <w:r>
+        <w:rPr>
+          <w:noProof/>
+        </w:rPr>
+        <w:t>5</w:t>
+      </w:r>
+      <w:r>
+        <w:rPr>
+          <w:noProof/>
+        </w:rPr>
+        <w:fldChar w:fldCharType="end"/>
+      </w:r>
       <w:r>
         <w:t>. Original styling for search results page</w:t>
       </w:r>
@@ -2962,14 +3115,30 @@
       <w:pPr>
         <w:pStyle w:val="Caption"/>
       </w:pPr>
-      <w:fldSimple w:instr=" SEQ Figure \* ARABIC ">
-        <w:r>
-          <w:rPr>
-            <w:noProof/>
-          </w:rPr>
-          <w:t>6</w:t>
-        </w:r>
-      </w:fldSimple>
+      <w:r>
+        <w:fldChar w:fldCharType="begin"/>
+      </w:r>
+      <w:r>
+        <w:instrText xml:space="preserve"> SEQ Figur</w:instrText>
+      </w:r>
+      <w:r>
+        <w:instrText xml:space="preserve">e \* ARABIC </w:instrText>
+      </w:r>
+      <w:r>
+        <w:fldChar w:fldCharType="separate"/>
+      </w:r>
+      <w:r>
+        <w:rPr>
+          <w:noProof/>
+        </w:rPr>
+        <w:t>6</w:t>
+      </w:r>
+      <w:r>
+        <w:rPr>
+          <w:noProof/>
+        </w:rPr>
+        <w:fldChar w:fldCharType="end"/>
+      </w:r>
       <w:r>
         <w:t>. New styling for search results page</w:t>
       </w:r>
@@ -3061,7 +3230,7 @@
           <w:rPr>
             <w:noProof/>
           </w:rPr>
-          <w:t>6</w:t>
+          <w:t>8</w:t>
         </w:r>
         <w:r>
           <w:rPr>
@@ -3488,6 +3657,95 @@
     </w:lvl>
   </w:abstractNum>
   <w:abstractNum w:abstractNumId="3" w15:restartNumberingAfterBreak="0">
+    <w:nsid w:val="63853E9D"/>
+    <w:multiLevelType w:val="hybridMultilevel"/>
+    <w:tmpl w:val="6EB818B6"/>
+    <w:lvl w:ilvl="0" w:tplc="0409000F">
+      <w:start w:val="1"/>
+      <w:numFmt w:val="decimal"/>
+      <w:lvlText w:val="%1."/>
+      <w:lvlJc w:val="left"/>
+      <w:pPr>
+        <w:ind w:left="720" w:hanging="360"/>
+      </w:pPr>
+      <w:rPr>
+        <w:rFonts w:hint="default"/>
+      </w:rPr>
+    </w:lvl>
+    <w:lvl w:ilvl="1" w:tplc="04090019" w:tentative="1">
+      <w:start w:val="1"/>
+      <w:numFmt w:val="lowerLetter"/>
+      <w:lvlText w:val="%2."/>
+      <w:lvlJc w:val="left"/>
+      <w:pPr>
+        <w:ind w:left="1440" w:hanging="360"/>
+      </w:pPr>
+    </w:lvl>
+    <w:lvl w:ilvl="2" w:tplc="0409001B" w:tentative="1">
+      <w:start w:val="1"/>
+      <w:numFmt w:val="lowerRoman"/>
+      <w:lvlText w:val="%3."/>
+      <w:lvlJc w:val="right"/>
+      <w:pPr>
+        <w:ind w:left="2160" w:hanging="180"/>
+      </w:pPr>
+    </w:lvl>
+    <w:lvl w:ilvl="3" w:tplc="0409000F" w:tentative="1">
+      <w:start w:val="1"/>
+      <w:numFmt w:val="decimal"/>
+      <w:lvlText w:val="%4."/>
+      <w:lvlJc w:val="left"/>
+      <w:pPr>
+        <w:ind w:left="2880" w:hanging="360"/>
+      </w:pPr>
+    </w:lvl>
+    <w:lvl w:ilvl="4" w:tplc="04090019" w:tentative="1">
+      <w:start w:val="1"/>
+      <w:numFmt w:val="lowerLetter"/>
+      <w:lvlText w:val="%5."/>
+      <w:lvlJc w:val="left"/>
+      <w:pPr>
+        <w:ind w:left="3600" w:hanging="360"/>
+      </w:pPr>
+    </w:lvl>
+    <w:lvl w:ilvl="5" w:tplc="0409001B" w:tentative="1">
+      <w:start w:val="1"/>
+      <w:numFmt w:val="lowerRoman"/>
+      <w:lvlText w:val="%6."/>
+      <w:lvlJc w:val="right"/>
+      <w:pPr>
+        <w:ind w:left="4320" w:hanging="180"/>
+      </w:pPr>
+    </w:lvl>
+    <w:lvl w:ilvl="6" w:tplc="0409000F" w:tentative="1">
+      <w:start w:val="1"/>
+      <w:numFmt w:val="decimal"/>
+      <w:lvlText w:val="%7."/>
+      <w:lvlJc w:val="left"/>
+      <w:pPr>
+        <w:ind w:left="5040" w:hanging="360"/>
+      </w:pPr>
+    </w:lvl>
+    <w:lvl w:ilvl="7" w:tplc="04090019" w:tentative="1">
+      <w:start w:val="1"/>
+      <w:numFmt w:val="lowerLetter"/>
+      <w:lvlText w:val="%8."/>
+      <w:lvlJc w:val="left"/>
+      <w:pPr>
+        <w:ind w:left="5760" w:hanging="360"/>
+      </w:pPr>
+    </w:lvl>
+    <w:lvl w:ilvl="8" w:tplc="0409001B" w:tentative="1">
+      <w:start w:val="1"/>
+      <w:numFmt w:val="lowerRoman"/>
+      <w:lvlText w:val="%9."/>
+      <w:lvlJc w:val="right"/>
+      <w:pPr>
+        <w:ind w:left="6480" w:hanging="180"/>
+      </w:pPr>
+    </w:lvl>
+  </w:abstractNum>
+  <w:abstractNum w:abstractNumId="4" w15:restartNumberingAfterBreak="0">
     <w:nsid w:val="6A662505"/>
     <w:multiLevelType w:val="hybridMultilevel"/>
     <w:tmpl w:val="CEA41288"/>
@@ -3601,7 +3859,7 @@
     </w:lvl>
   </w:abstractNum>
   <w:num w:numId="1">
-    <w:abstractNumId w:val="3"/>
+    <w:abstractNumId w:val="4"/>
   </w:num>
   <w:num w:numId="2">
     <w:abstractNumId w:val="1"/>
@@ -3611,6 +3869,9 @@
   </w:num>
   <w:num w:numId="4">
     <w:abstractNumId w:val="0"/>
+  </w:num>
+  <w:num w:numId="5">
+    <w:abstractNumId w:val="3"/>
   </w:num>
 </w:numbering>
 </file>
@@ -4218,6 +4479,7 @@
   <w:style w:type="character" w:default="1" w:styleId="DefaultParagraphFont">
     <w:name w:val="Default Paragraph Font"/>
     <w:uiPriority w:val="1"/>
+    <w:semiHidden/>
     <w:unhideWhenUsed/>
   </w:style>
   <w:style w:type="table" w:default="1" w:styleId="TableNormal">

</xml_diff>

<commit_message>
Update kanban to master doc
</commit_message>
<xml_diff>
--- a/docs/Master Document Sprint 1.docx
+++ b/docs/Master Document Sprint 1.docx
@@ -2514,8 +2514,6 @@
       <w:r>
         <w:t>, Acme has expressed interest in our movie database program prototype. For the first sprint of this project we will be adapting our previously made prototype to work with our choice of responsive or adaptive layout technology, and present this new version to the client for review. Further requirements will be discussed on completion of this first phase.</w:t>
       </w:r>
-      <w:bookmarkStart w:id="20" w:name="_GoBack"/>
-      <w:bookmarkEnd w:id="20"/>
     </w:p>
     <w:p>
       <w:pPr>
@@ -2641,17 +2639,18 @@
       <w:pPr>
         <w:pStyle w:val="Heading1"/>
       </w:pPr>
-      <w:bookmarkStart w:id="21" w:name="_Toc86830434"/>
+      <w:bookmarkStart w:id="20" w:name="_Toc86830434"/>
       <w:r>
         <w:t>Styling Changes</w:t>
       </w:r>
-      <w:bookmarkEnd w:id="21"/>
+      <w:bookmarkEnd w:id="20"/>
     </w:p>
     <w:p>
       <w:r>
         <w:t>In sprint 1, styling was changed from the initial prototype to a new style. The style review came about during transition to use a Responsive website layout. This section will demo the changes.</w:t>
       </w:r>
     </w:p>
+    <w:p/>
     <w:p>
       <w:pPr>
         <w:keepNext/>
@@ -2909,14 +2908,11 @@
         <w:keepNext/>
       </w:pPr>
       <w:r>
-        <w:rPr>
-          <w:noProof/>
-        </w:rPr>
         <w:drawing>
-          <wp:inline distT="0" distB="0" distL="0" distR="0" wp14:anchorId="0A29D369" wp14:editId="01A007A4">
-            <wp:extent cx="5943600" cy="2978150"/>
-            <wp:effectExtent l="0" t="0" r="0" b="0"/>
-            <wp:docPr id="3" name="Picture 3"/>
+          <wp:inline distT="0" distB="0" distL="0" distR="0" wp14:anchorId="709256F5" wp14:editId="67990349">
+            <wp:extent cx="5943600" cy="2988945"/>
+            <wp:effectExtent l="0" t="0" r="0" b="1905"/>
+            <wp:docPr id="9" name="Picture 9"/>
             <wp:cNvGraphicFramePr>
               <a:graphicFrameLocks xmlns:a="http://schemas.openxmlformats.org/drawingml/2006/main" noChangeAspect="1"/>
             </wp:cNvGraphicFramePr>
@@ -2936,7 +2932,7 @@
                   <pic:spPr>
                     <a:xfrm>
                       <a:off x="0" y="0"/>
-                      <a:ext cx="5943600" cy="2978150"/>
+                      <a:ext cx="5943600" cy="2988945"/>
                     </a:xfrm>
                     <a:prstGeom prst="rect">
                       <a:avLst/>
@@ -3147,21 +3143,74 @@
       <w:pPr>
         <w:pStyle w:val="Heading2"/>
       </w:pPr>
-      <w:bookmarkStart w:id="22" w:name="_Toc86830435"/>
+      <w:bookmarkStart w:id="21" w:name="_Toc86830435"/>
       <w:r>
         <w:t>Styling comments</w:t>
       </w:r>
+      <w:bookmarkEnd w:id="21"/>
+    </w:p>
+    <w:p>
+      <w:r>
+        <w:t>The new style improves on the layout and visual pleasantness of the pages. The new style is still subject to change and may include more complex colors and fonts to match user requirements.</w:t>
+      </w:r>
+    </w:p>
+    <w:p/>
+    <w:p>
+      <w:pPr>
+        <w:pStyle w:val="Heading1"/>
+      </w:pPr>
+      <w:r>
+        <w:lastRenderedPageBreak/>
+        <w:t>Kanban in progress</w:t>
+      </w:r>
+    </w:p>
+    <w:p>
+      <w:r>
+        <w:t>We are using a Kanban board provided by GitHub for project management purposes. We are using the board as shown in these images:</w:t>
+      </w:r>
+    </w:p>
+    <w:p>
+      <w:r>
+        <w:pict>
+          <v:shapetype id="_x0000_t75" coordsize="21600,21600" o:spt="75" o:preferrelative="t" path="m@4@5l@4@11@9@11@9@5xe" filled="f" stroked="f">
+            <v:stroke joinstyle="miter"/>
+            <v:formulas>
+              <v:f eqn="if lineDrawn pixelLineWidth 0"/>
+              <v:f eqn="sum @0 1 0"/>
+              <v:f eqn="sum 0 0 @1"/>
+              <v:f eqn="prod @2 1 2"/>
+              <v:f eqn="prod @3 21600 pixelWidth"/>
+              <v:f eqn="prod @3 21600 pixelHeight"/>
+              <v:f eqn="sum @0 0 1"/>
+              <v:f eqn="prod @6 1 2"/>
+              <v:f eqn="prod @7 21600 pixelWidth"/>
+              <v:f eqn="sum @8 21600 0"/>
+              <v:f eqn="prod @7 21600 pixelHeight"/>
+              <v:f eqn="sum @10 21600 0"/>
+            </v:formulas>
+            <v:path o:extrusionok="f" gradientshapeok="t" o:connecttype="rect"/>
+            <o:lock v:ext="edit" aspectratio="t"/>
+          </v:shapetype>
+          <v:shape id="_x0000_i1033" type="#_x0000_t75" style="width:389.25pt;height:252.75pt">
+            <v:imagedata r:id="rId13" o:title="Kanban 2"/>
+          </v:shape>
+        </w:pict>
+      </w:r>
+    </w:p>
+    <w:p>
+      <w:r>
+        <w:pict>
+          <v:shape id="_x0000_i1028" type="#_x0000_t75" style="width:392.25pt;height:257.25pt">
+            <v:imagedata r:id="rId14" o:title="Kanban 3"/>
+          </v:shape>
+        </w:pict>
+      </w:r>
+      <w:bookmarkStart w:id="22" w:name="_GoBack"/>
       <w:bookmarkEnd w:id="22"/>
     </w:p>
-    <w:p>
-      <w:r>
-        <w:t>The new style improves on the layout and visual pleasantness of the pages. The new style is still subject to change and may include more complex colors and fonts to match user requirements.</w:t>
-      </w:r>
-    </w:p>
-    <w:p/>
     <w:sectPr>
-      <w:headerReference w:type="default" r:id="rId13"/>
-      <w:footerReference w:type="default" r:id="rId14"/>
+      <w:headerReference w:type="default" r:id="rId15"/>
+      <w:footerReference w:type="default" r:id="rId16"/>
       <w:pgSz w:w="12240" w:h="15840"/>
       <w:pgMar w:top="1440" w:right="1440" w:bottom="1440" w:left="1440" w:header="708" w:footer="708" w:gutter="0"/>
       <w:cols w:space="708"/>
@@ -3230,7 +3279,7 @@
           <w:rPr>
             <w:noProof/>
           </w:rPr>
-          <w:t>8</w:t>
+          <w:t>12</w:t>
         </w:r>
         <w:r>
           <w:rPr>

</xml_diff>